<commit_message>
Instructions for ESCP study group
</commit_message>
<xml_diff>
--- a/static/documents/opescp/escp.docx
+++ b/static/documents/opescp/escp.docx
@@ -303,7 +303,7 @@
       </w:r>
     </w:p>
     <w:bookmarkEnd w:id="23"/>
-    <w:bookmarkStart w:id="29" w:name="tools"/>
+    <w:bookmarkStart w:id="34" w:name="tools"/>
     <w:p>
       <w:pPr>
         <w:pStyle w:val="Heading2"/>
@@ -400,11 +400,9 @@
       <w:r>
         <w:t xml:space="preserve">. Please make sure that at least one of you have access to this. You can find and download, for example, all the 10 European Sustainability Reporting (draft) standards that will be used from 2025.</w:t>
       </w:r>
-    </w:p>
-    <w:p>
-      <w:pPr>
-        <w:pStyle w:val="FirstParagraph"/>
-      </w:pPr>
+      <w:r>
+        <w:t xml:space="preserve"> </w:t>
+      </w:r>
       <w:r>
         <w:rPr>
           <w:iCs/>
@@ -413,14 +411,308 @@
         <w:t xml:space="preserve">Apologies, the system sent you wrong invitations, make sure that you have access to the library</w:t>
       </w:r>
       <w:r>
-        <w:t xml:space="preserve">.</w:t>
-      </w:r>
-    </w:p>
+        <w:t xml:space="preserve">. If you are in the correct place, you should see these items (and many others.)</w:t>
+      </w:r>
+    </w:p>
+    <w:p>
+      <w:pPr>
+        <w:numPr>
+          <w:ilvl w:val="1"/>
+          <w:numId w:val="1007"/>
+        </w:numPr>
+      </w:pPr>
+      <w:hyperlink r:id="rId28">
+        <w:r>
+          <w:rPr>
+            <w:rStyle w:val="Hyperlink"/>
+          </w:rPr>
+          <w:t xml:space="preserve">Group Library</w:t>
+        </w:r>
+      </w:hyperlink>
+    </w:p>
+    <w:p>
+      <w:pPr>
+        <w:numPr>
+          <w:ilvl w:val="1"/>
+          <w:numId w:val="1007"/>
+        </w:numPr>
+      </w:pPr>
+      <w:r>
+        <w:t xml:space="preserve">Recently Added Items</w:t>
+      </w:r>
+    </w:p>
+    <w:tbl>
+      <w:tblPr>
+        <w:tblStyle w:val="Table"/>
+        <w:tblW w:type="pct" w:w="5000"/>
+        <w:tblLook w:firstRow="1" w:lastRow="0" w:firstColumn="0" w:lastColumn="0" w:noHBand="0" w:noVBand="0" w:val="0020"/>
+        <w:jc w:val="start"/>
+        <w:tblInd w:w="720" w:type="dxa"/>
+      </w:tblPr>
+      <w:tblGrid>
+        <w:gridCol w:w="3441"/>
+        <w:gridCol w:w="2150"/>
+        <w:gridCol w:w="2327"/>
+      </w:tblGrid>
+      <w:tr>
+        <w:trPr>
+          <w:tblHeader w:val="true"/>
+        </w:trPr>
+        <w:tc>
+          <w:tcPr/>
+          <w:p>
+            <w:pPr>
+              <w:pStyle w:val="Compact"/>
+              <w:jc w:val="left"/>
+            </w:pPr>
+            <w:r>
+              <w:t xml:space="preserve">Title</w:t>
+            </w:r>
+          </w:p>
+        </w:tc>
+        <w:tc>
+          <w:tcPr/>
+          <w:p>
+            <w:pPr>
+              <w:pStyle w:val="Compact"/>
+              <w:jc w:val="left"/>
+            </w:pPr>
+            <w:r>
+              <w:t xml:space="preserve">Added By</w:t>
+            </w:r>
+          </w:p>
+        </w:tc>
+        <w:tc>
+          <w:tcPr/>
+          <w:p>
+            <w:pPr>
+              <w:pStyle w:val="Compact"/>
+              <w:jc w:val="left"/>
+            </w:pPr>
+            <w:r>
+              <w:t xml:space="preserve">Date Modified</w:t>
+            </w:r>
+          </w:p>
+        </w:tc>
+      </w:tr>
+      <w:tr>
+        <w:tc>
+          <w:tcPr/>
+          <w:p>
+            <w:pPr>
+              <w:pStyle w:val="Compact"/>
+              <w:jc w:val="left"/>
+            </w:pPr>
+            <w:hyperlink r:id="rId29">
+              <w:r>
+                <w:rPr>
+                  <w:rStyle w:val="Hyperlink"/>
+                </w:rPr>
+                <w:t xml:space="preserve">A policy framework for social sustainability: Social cohesio…</w:t>
+              </w:r>
+            </w:hyperlink>
+          </w:p>
+        </w:tc>
+        <w:tc>
+          <w:tcPr/>
+          <w:p>
+            <w:pPr>
+              <w:pStyle w:val="Compact"/>
+              <w:jc w:val="left"/>
+            </w:pPr>
+            <w:hyperlink r:id="rId29">
+              <w:r>
+                <w:rPr>
+                  <w:rStyle w:val="Hyperlink"/>
+                </w:rPr>
+                <w:t xml:space="preserve">Dániel Antal</w:t>
+              </w:r>
+            </w:hyperlink>
+          </w:p>
+        </w:tc>
+        <w:tc>
+          <w:tcPr/>
+          <w:p>
+            <w:pPr>
+              <w:pStyle w:val="Compact"/>
+              <w:jc w:val="left"/>
+            </w:pPr>
+            <w:hyperlink r:id="rId29">
+              <w:r>
+                <w:rPr>
+                  <w:rStyle w:val="Hyperlink"/>
+                </w:rPr>
+                <w:t xml:space="preserve">1/24/2024, 17:42:02</w:t>
+              </w:r>
+            </w:hyperlink>
+          </w:p>
+        </w:tc>
+      </w:tr>
+      <w:tr>
+        <w:tc>
+          <w:tcPr/>
+          <w:p>
+            <w:pPr>
+              <w:pStyle w:val="Compact"/>
+              <w:jc w:val="left"/>
+            </w:pPr>
+            <w:hyperlink r:id="rId30">
+              <w:r>
+                <w:rPr>
+                  <w:rStyle w:val="Hyperlink"/>
+                </w:rPr>
+                <w:t xml:space="preserve">Handbook on Supply and Use Tables and Input-Output Tables wi…</w:t>
+              </w:r>
+            </w:hyperlink>
+          </w:p>
+        </w:tc>
+        <w:tc>
+          <w:tcPr/>
+          <w:p>
+            <w:pPr>
+              <w:pStyle w:val="Compact"/>
+              <w:jc w:val="left"/>
+            </w:pPr>
+            <w:hyperlink r:id="rId30">
+              <w:r>
+                <w:rPr>
+                  <w:rStyle w:val="Hyperlink"/>
+                </w:rPr>
+                <w:t xml:space="preserve">Dániel Antal</w:t>
+              </w:r>
+            </w:hyperlink>
+          </w:p>
+        </w:tc>
+        <w:tc>
+          <w:tcPr/>
+          <w:p>
+            <w:pPr>
+              <w:pStyle w:val="Compact"/>
+              <w:jc w:val="left"/>
+            </w:pPr>
+            <w:hyperlink r:id="rId30">
+              <w:r>
+                <w:rPr>
+                  <w:rStyle w:val="Hyperlink"/>
+                </w:rPr>
+                <w:t xml:space="preserve">1/24/2024, 17:41:21</w:t>
+              </w:r>
+            </w:hyperlink>
+          </w:p>
+        </w:tc>
+      </w:tr>
+      <w:tr>
+        <w:tc>
+          <w:tcPr/>
+          <w:p>
+            <w:pPr>
+              <w:pStyle w:val="Compact"/>
+              <w:jc w:val="left"/>
+            </w:pPr>
+            <w:hyperlink r:id="rId31">
+              <w:r>
+                <w:rPr>
+                  <w:rStyle w:val="Hyperlink"/>
+                </w:rPr>
+                <w:t xml:space="preserve">EFRAG &amp; GRI landmark Statement of Cooperation</w:t>
+              </w:r>
+            </w:hyperlink>
+          </w:p>
+        </w:tc>
+        <w:tc>
+          <w:tcPr/>
+          <w:p>
+            <w:pPr>
+              <w:pStyle w:val="Compact"/>
+              <w:jc w:val="left"/>
+            </w:pPr>
+            <w:hyperlink r:id="rId31">
+              <w:r>
+                <w:rPr>
+                  <w:rStyle w:val="Hyperlink"/>
+                </w:rPr>
+                <w:t xml:space="preserve">Dániel Antal</w:t>
+              </w:r>
+            </w:hyperlink>
+          </w:p>
+        </w:tc>
+        <w:tc>
+          <w:tcPr/>
+          <w:p>
+            <w:pPr>
+              <w:pStyle w:val="Compact"/>
+              <w:jc w:val="left"/>
+            </w:pPr>
+            <w:hyperlink r:id="rId31">
+              <w:r>
+                <w:rPr>
+                  <w:rStyle w:val="Hyperlink"/>
+                </w:rPr>
+                <w:t xml:space="preserve">1/24/2024, 17:41:06</w:t>
+              </w:r>
+            </w:hyperlink>
+          </w:p>
+        </w:tc>
+      </w:tr>
+      <w:tr>
+        <w:tc>
+          <w:tcPr/>
+          <w:p>
+            <w:pPr>
+              <w:pStyle w:val="Compact"/>
+              <w:jc w:val="left"/>
+            </w:pPr>
+            <w:hyperlink r:id="rId32">
+              <w:r>
+                <w:rPr>
+                  <w:rStyle w:val="Hyperlink"/>
+                </w:rPr>
+                <w:t xml:space="preserve">European Sustainability Reporting Standards - [Draft] ESRS S…</w:t>
+              </w:r>
+            </w:hyperlink>
+          </w:p>
+        </w:tc>
+        <w:tc>
+          <w:tcPr/>
+          <w:p>
+            <w:pPr>
+              <w:pStyle w:val="Compact"/>
+              <w:jc w:val="left"/>
+            </w:pPr>
+            <w:hyperlink r:id="rId32">
+              <w:r>
+                <w:rPr>
+                  <w:rStyle w:val="Hyperlink"/>
+                </w:rPr>
+                <w:t xml:space="preserve">Dániel Antal</w:t>
+              </w:r>
+            </w:hyperlink>
+          </w:p>
+        </w:tc>
+        <w:tc>
+          <w:tcPr/>
+          <w:p>
+            <w:pPr>
+              <w:pStyle w:val="Compact"/>
+              <w:jc w:val="left"/>
+            </w:pPr>
+            <w:hyperlink r:id="rId32">
+              <w:r>
+                <w:rPr>
+                  <w:rStyle w:val="Hyperlink"/>
+                </w:rPr>
+                <w:t xml:space="preserve">1/24/2024, 17:41:06</w:t>
+              </w:r>
+            </w:hyperlink>
+          </w:p>
+        </w:tc>
+      </w:tr>
+    </w:tbl>
     <w:p>
       <w:pPr>
         <w:numPr>
           <w:ilvl w:val="0"/>
-          <w:numId w:val="1007"/>
+          <w:numId w:val="1006"/>
         </w:numPr>
       </w:pPr>
       <w:r>
@@ -429,7 +721,7 @@
       <w:r>
         <w:t xml:space="preserve"> </w:t>
       </w:r>
-      <w:hyperlink r:id="rId28">
+      <w:hyperlink r:id="rId33">
         <w:r>
           <w:rPr>
             <w:rStyle w:val="Hyperlink"/>
@@ -455,15 +747,15 @@
       <w:pPr>
         <w:numPr>
           <w:ilvl w:val="0"/>
-          <w:numId w:val="1007"/>
+          <w:numId w:val="1006"/>
         </w:numPr>
       </w:pPr>
       <w:r>
         <w:t xml:space="preserve">☒ Other than that, if something in this information, onboarding materials is unclear or outdated help us improving them with your constructive feedback!</w:t>
       </w:r>
     </w:p>
-    <w:bookmarkEnd w:id="29"/>
-    <w:bookmarkStart w:id="33" w:name="readings"/>
+    <w:bookmarkEnd w:id="34"/>
+    <w:bookmarkStart w:id="38" w:name="readings"/>
     <w:p>
       <w:pPr>
         <w:pStyle w:val="Heading2"/>
@@ -499,7 +791,7 @@
       <w:r>
         <w:t xml:space="preserve"> </w:t>
       </w:r>
-      <w:hyperlink r:id="rId30">
+      <w:hyperlink r:id="rId35">
         <w:r>
           <w:rPr>
             <w:rStyle w:val="Hyperlink"/>
@@ -513,7 +805,7 @@
       <w:r>
         <w:t xml:space="preserve"> </w:t>
       </w:r>
-      <w:hyperlink r:id="rId31">
+      <w:hyperlink r:id="rId36">
         <w:r>
           <w:rPr>
             <w:rStyle w:val="Hyperlink"/>
@@ -530,7 +822,7 @@
       <w:r>
         <w:t xml:space="preserve"> </w:t>
       </w:r>
-      <w:hyperlink r:id="rId32">
+      <w:hyperlink r:id="rId37">
         <w:r>
           <w:rPr>
             <w:rStyle w:val="Hyperlink"/>
@@ -545,7 +837,7 @@
         <w:t xml:space="preserve">is interesting.</w:t>
       </w:r>
     </w:p>
-    <w:bookmarkEnd w:id="33"/>
+    <w:bookmarkEnd w:id="38"/>
     <w:sectPr/>
   </w:body>
 </w:document>

</xml_diff>